<commit_message>
Learning model updates, and draft paper
</commit_message>
<xml_diff>
--- a/Literature_review/Literature Review.docx
+++ b/Literature_review/Literature Review.docx
@@ -185,13 +185,7 @@
           <w:rFonts w:ascii="Times New Roman" w:hAnsi="Times New Roman" w:cs="Times New Roman"/>
         </w:rPr>
         <w:lastRenderedPageBreak/>
-        <w:t>be to create an NxN grid of squares. At any time in the game, there should be an “apple” (just a colored-in square) that is the goal state of the snake. Once the snake connects with the apple, the length of the snake increases by one square behind it. The main goal of the game is to eat as many apples as possible. The only ways to die in the game are either by connecting with the border of the grid or connecting with the snake’s own body, which will grow as the game goes on.</w:t>
-      </w:r>
-      <w:r>
-        <w:rPr>
-          <w:rFonts w:ascii="Times New Roman" w:hAnsi="Times New Roman" w:cs="Times New Roman"/>
-        </w:rPr>
-        <w:t xml:space="preserve"> </w:t>
+        <w:t xml:space="preserve">be to create an NxN grid of squares. At any time in the game, there should be an “apple” (just a colored-in square) that is the goal state of the snake. Once the snake connects with the apple, the length of the snake increases by one square behind it. The main goal of the game is to eat as many apples as possible. The only ways to die in the game are either by connecting with the border of the grid or connecting with the snake’s own body, which will grow as the game goes on. </w:t>
       </w:r>
     </w:p>
     <w:p>
@@ -257,25 +251,7 @@
         <w:rPr>
           <w:rFonts w:ascii="Times New Roman" w:hAnsi="Times New Roman" w:cs="Times New Roman"/>
         </w:rPr>
-        <w:t xml:space="preserve"> is entirely </w:t>
-      </w:r>
-      <w:r>
-        <w:rPr>
-          <w:rFonts w:ascii="Times New Roman" w:hAnsi="Times New Roman" w:cs="Times New Roman"/>
-        </w:rPr>
-        <w:t>square based</w:t>
-      </w:r>
-      <w:r>
-        <w:rPr>
-          <w:rFonts w:ascii="Times New Roman" w:hAnsi="Times New Roman" w:cs="Times New Roman"/>
-        </w:rPr>
-        <w:t>:</w:t>
-      </w:r>
-      <w:r>
-        <w:rPr>
-          <w:rFonts w:ascii="Times New Roman" w:hAnsi="Times New Roman" w:cs="Times New Roman"/>
-        </w:rPr>
-        <w:t xml:space="preserve"> </w:t>
+        <w:t xml:space="preserve"> is entirely square based: </w:t>
       </w:r>
       <w:r>
         <w:rPr>
@@ -466,13 +442,7 @@
         <w:rPr>
           <w:rFonts w:ascii="Times New Roman" w:hAnsi="Times New Roman" w:cs="Times New Roman"/>
         </w:rPr>
-        <w:t> game implementation, again, we can achieve an AI that uses this algorithm to get to the goal state until no longer possible.</w:t>
-      </w:r>
-      <w:r>
-        <w:rPr>
-          <w:rFonts w:ascii="Times New Roman" w:hAnsi="Times New Roman" w:cs="Times New Roman"/>
-        </w:rPr>
-        <w:t xml:space="preserve"> </w:t>
+        <w:t xml:space="preserve"> game implementation, again, we can achieve an AI that uses this algorithm to get to the goal state until no longer possible. </w:t>
       </w:r>
     </w:p>
     <w:p>
@@ -487,6 +457,12 @@
         <w:rPr>
           <w:rFonts w:ascii="Times New Roman" w:hAnsi="Times New Roman" w:cs="Times New Roman"/>
         </w:rPr>
+        <w:t>T</w:t>
+      </w:r>
+      <w:r>
+        <w:rPr>
+          <w:rFonts w:ascii="Times New Roman" w:hAnsi="Times New Roman" w:cs="Times New Roman"/>
+        </w:rPr>
         <w:t xml:space="preserve">he second method that will be discussed is a learning module, specifically the one most talked about in the research: a Convolutional Neural Network (CNN). Most of the readings, including one discussing exactly implementing a CNN to play Snake, stated that “our AI won't be perfect, and it won't fill in the entire map, but after some training, it will start playing at a level comparable with humans” (Ponteves, p.287). If you have not experienced endgame Snake, when there are very few empty spaces left on the board, there is a very specific technique you need to follow and set up earlier in the game to be able to fit your snake into the emptiest spaces. </w:t>
       </w:r>
       <w:r>
@@ -494,13 +470,7 @@
           <w:rFonts w:ascii="Times New Roman" w:hAnsi="Times New Roman" w:cs="Times New Roman"/>
         </w:rPr>
         <w:lastRenderedPageBreak/>
-        <w:t>To implement an AI learning model to accomplish this, the AI would have to learn to complete this specific path or have it preprogrammed when reaching a specific length. In this model, you create the learning model and allow it to just learn, letting it roam freely over the game. Take this example from the AI Crash Course: A Fun and Hands-on Introduction to Machine Learning book:</w:t>
-      </w:r>
-      <w:r>
-        <w:rPr>
-          <w:rFonts w:ascii="Times New Roman" w:hAnsi="Times New Roman" w:cs="Times New Roman"/>
-        </w:rPr>
-        <w:t xml:space="preserve"> </w:t>
+        <w:t xml:space="preserve">To implement an AI learning model to accomplish this, the AI would have to learn to complete this specific path or have it preprogrammed when reaching a specific length. In this model, you create the learning model and allow it to just learn, letting it roam freely over the game. Take this example from the AI Crash Course: A Fun and Hands-on Introduction to Machine Learning book: </w:t>
       </w:r>
     </w:p>
     <w:p>
@@ -530,16 +500,7 @@
           <w:kern w:val="0"/>
           <w14:ligatures w14:val="none"/>
         </w:rPr>
-        <w:t>“</w:t>
-      </w:r>
-      <w:r>
-        <w:rPr>
-          <w:rFonts w:ascii="Times New Roman" w:eastAsia="Times New Roman" w:hAnsi="Times New Roman" w:cs="Times New Roman"/>
-          <w:color w:val="000000"/>
-          <w:kern w:val="0"/>
-          <w14:ligatures w14:val="none"/>
-        </w:rPr>
-        <w:t>Think of it as teaching an AI to play with the actual buttons on a phone. If you keep</w:t>
+        <w:t>“Think of it as teaching an AI to play with the actual buttons on a phone. If you keep</w:t>
       </w:r>
     </w:p>
     <w:p>
@@ -623,16 +584,7 @@
           <w:kern w:val="0"/>
           <w14:ligatures w14:val="none"/>
         </w:rPr>
-        <w:t>AI needs to learn.</w:t>
-      </w:r>
-      <w:r>
-        <w:rPr>
-          <w:rFonts w:ascii="Times New Roman" w:eastAsia="Times New Roman" w:hAnsi="Times New Roman" w:cs="Times New Roman"/>
-          <w:color w:val="000000"/>
-          <w:kern w:val="0"/>
-          <w14:ligatures w14:val="none"/>
-        </w:rPr>
-        <w:t>”</w:t>
+        <w:t>AI needs to learn.”</w:t>
       </w:r>
     </w:p>
     <w:p>
@@ -664,25 +616,7 @@
           <w:kern w:val="0"/>
           <w14:ligatures w14:val="none"/>
         </w:rPr>
-        <w:t>In more general terms, the AI has all the same information that a normal person playing the game would have and can do all the same things a normal person could. The main difference is the time it takes for the AI to learn how to play the game and achieve a higher score. A quick note on what differs between this type of learning AI and normal AI, like what was discussed in the previous section: “The world is consumed with the machine learning revolution</w:t>
-      </w:r>
-      <w:r>
-        <w:rPr>
-          <w:rFonts w:ascii="Times New Roman" w:eastAsia="Times New Roman" w:hAnsi="Times New Roman" w:cs="Times New Roman"/>
-          <w:color w:val="000000"/>
-          <w:kern w:val="0"/>
-          <w14:ligatures w14:val="none"/>
-        </w:rPr>
-        <w:t>, and particularly</w:t>
-      </w:r>
-      <w:r>
-        <w:rPr>
-          <w:rFonts w:ascii="Times New Roman" w:eastAsia="Times New Roman" w:hAnsi="Times New Roman" w:cs="Times New Roman"/>
-          <w:color w:val="000000"/>
-          <w:kern w:val="0"/>
-          <w14:ligatures w14:val="none"/>
-        </w:rPr>
-        <w:t xml:space="preserve"> the search for a functional artificial general intelligence, or AGI. Not to be confused with a conscious AI, AGI is a broader definition of machine intelligence that seeks to apply generalized methods of learning and knowledge to a broad range of tasks, much like the ability we have with our brains.” (Lanham, p.8) The main difference is that the A* method is a much more methodical, mathematical approach, with heuristics and routing involved to find the fastest path. Whereas with a learning-based method, the AI just does what it wants every round, learning </w:t>
+        <w:t xml:space="preserve">In more general terms, the AI has all the same information that a normal person playing the game would have and can do all the same things a normal person could. The main difference is the time it takes for the AI to learn how to play the game and achieve a higher score. A quick note on what differs between this type of learning AI and normal AI, like what was discussed in the previous section: “The world is consumed with the machine learning revolution, and particularly the search for a functional artificial general intelligence, or AGI. Not to be confused with a conscious AI, AGI is a broader definition of machine intelligence that seeks to apply generalized methods of learning and knowledge to a broad range of tasks, much like the ability we have with our brains.” (Lanham, p.8) The main difference is that the A* method is a much more methodical, mathematical approach, with heuristics and routing involved to find the fastest path. Whereas with a learning-based method, the AI just does what it wants every round, learning </w:t>
       </w:r>
       <w:r>
         <w:rPr>
@@ -1340,14 +1274,25 @@
           <w14:ligatures w14:val="none"/>
         </w:rPr>
       </w:pPr>
-      <w:r>
-        <w:rPr>
-          <w:rFonts w:ascii="Times New Roman" w:eastAsia="Times New Roman" w:hAnsi="Times New Roman" w:cs="Times New Roman"/>
-          <w:color w:val="000000"/>
-          <w:kern w:val="0"/>
-          <w14:ligatures w14:val="none"/>
-        </w:rPr>
-        <w:t xml:space="preserve">Ponteves, </w:t>
+      <w:proofErr w:type="spellStart"/>
+      <w:r>
+        <w:rPr>
+          <w:rFonts w:ascii="Times New Roman" w:eastAsia="Times New Roman" w:hAnsi="Times New Roman" w:cs="Times New Roman"/>
+          <w:color w:val="000000"/>
+          <w:kern w:val="0"/>
+          <w14:ligatures w14:val="none"/>
+        </w:rPr>
+        <w:t>Ponteves</w:t>
+      </w:r>
+      <w:proofErr w:type="spellEnd"/>
+      <w:r>
+        <w:rPr>
+          <w:rFonts w:ascii="Times New Roman" w:eastAsia="Times New Roman" w:hAnsi="Times New Roman" w:cs="Times New Roman"/>
+          <w:color w:val="000000"/>
+          <w:kern w:val="0"/>
+          <w14:ligatures w14:val="none"/>
+        </w:rPr>
+        <w:t xml:space="preserve">, </w:t>
       </w:r>
       <w:proofErr w:type="spellStart"/>
       <w:r>
@@ -2252,6 +2197,7 @@
   <w:style w:type="character" w:default="1" w:styleId="DefaultParagraphFont">
     <w:name w:val="Default Paragraph Font"/>
     <w:uiPriority w:val="1"/>
+    <w:semiHidden/>
     <w:unhideWhenUsed/>
   </w:style>
   <w:style w:type="table" w:default="1" w:styleId="TableNormal">

</xml_diff>